<commit_message>
Rewrote memory bound to ignore optimizations.  Much slower now!
</commit_message>
<xml_diff>
--- a/Writeup.docx
+++ b/Writeup.docx
@@ -136,15 +136,7 @@
     </w:p>
     <w:p>
       <w:r>
-        <w:t xml:space="preserve">We are using random arrays generated by </w:t>
-      </w:r>
-      <w:proofErr w:type="spellStart"/>
-      <w:r>
-        <w:t>Numpy</w:t>
-      </w:r>
-      <w:proofErr w:type="spellEnd"/>
-      <w:r>
-        <w:t>.  For the mem</w:t>
+        <w:t>For the mem</w:t>
       </w:r>
       <w:r>
         <w:t>ory-</w:t>
@@ -156,13 +148,46 @@
         <w:t xml:space="preserve">, we run threads which use </w:t>
       </w:r>
       <w:r>
-        <w:t xml:space="preserve">4 2000x2000 matrices.  These </w:t>
+        <w:t>4 400</w:t>
+      </w:r>
+      <w:r>
+        <w:t>x</w:t>
+      </w:r>
+      <w:r>
+        <w:t>4</w:t>
+      </w:r>
+      <w:r>
+        <w:t xml:space="preserve">00 matrices.  These </w:t>
       </w:r>
       <w:r>
         <w:t xml:space="preserve">matrices </w:t>
       </w:r>
       <w:r>
-        <w:t>are populated by random reals ϵ [0, 1.0).  They are then multiplied pairwise, and the result discarded.   This is repeated until time has passed.  Each matrix multiply requires 2000 multiplications per row and then a summation of 2000 products.  Therefore, each matrix m</w:t>
+        <w:t xml:space="preserve">are populated by random reals ϵ [0, 1.0).  They are then </w:t>
+      </w:r>
+      <w:r>
+        <w:t>naïvely matrix multiplied, such that e</w:t>
+      </w:r>
+      <w:r>
+        <w:t>ach matri</w:t>
+      </w:r>
+      <w:r>
+        <w:t>x multiply requires 4</w:t>
+      </w:r>
+      <w:r>
+        <w:t>00 multiplications per row and then a</w:t>
+      </w:r>
+      <w:r>
+        <w:t xml:space="preserve"> summation of 4</w:t>
+      </w:r>
+      <w:r>
+        <w:t>00 products</w:t>
+      </w:r>
+      <w:r>
+        <w:t xml:space="preserve"> for each of 400</w:t>
+      </w:r>
+      <w:r>
+        <w:t>.  Therefore, each matrix m</w:t>
       </w:r>
       <w:r>
         <w:t>ultiply requires (2000*(2000+2000))</w:t>
@@ -188,7 +213,16 @@
         <w:t>For the high arithmetic intensity, we have threads which do two multiplies and one addition on 8 combinations of different random numbers.   These get passed on to the next iteration for 10 million “steps”.  This, thus, limits memory access because the onl</w:t>
       </w:r>
       <w:r>
-        <w:t xml:space="preserve">y load necessary (in theory) is the initial randomization of the numbers, and they may then be carried on through successive steps.  In addition, there are 8 threads per iteration of the loop.  Each thread requires 10,000,000 * 8 * 3 = 240 million floating point operations.  Because this doesn’t come even close to 100% processor utilization, we also employ 4 iterations of the python program itself.  This pushes the processor load to </w:t>
+        <w:t>y load necessary (in theory) is the initial randomization of the numbers, and they may then be carried on through successive steps.  In addition, there are 8 threads per iteration of the loop.  Each thread requires 10,000,000 * 8 * 3 = 240 million floating point operations.  Because this doesn’t come even close to 100% process</w:t>
+      </w:r>
+      <w:r>
+        <w:t>or utilization, but instead is about 35-40%, we also employ 3</w:t>
+      </w:r>
+      <w:r>
+        <w:t xml:space="preserve"> iterations of the python program itself.  This pushes the processor load to </w:t>
+      </w:r>
+      <w:r>
+        <w:t xml:space="preserve">90-100% for the full 10 minutes, at least on the laptop.  </w:t>
       </w:r>
       <w:bookmarkStart w:id="0" w:name="_GoBack"/>
       <w:bookmarkEnd w:id="0"/>
@@ -904,7 +938,7 @@
 </file>
 
 <file path=customXml/itemProps1.xml><?xml version="1.0" encoding="utf-8"?>
-<ds:datastoreItem xmlns:ds="http://schemas.openxmlformats.org/officeDocument/2006/customXml" ds:itemID="{25EEE567-6A3E-4476-9441-50AD90BD358A}">
+<ds:datastoreItem xmlns:ds="http://schemas.openxmlformats.org/officeDocument/2006/customXml" ds:itemID="{A2BC50AB-0604-4F47-BE29-2AEEC2312C4F}">
   <ds:schemaRefs>
     <ds:schemaRef ds:uri="http://schemas.openxmlformats.org/officeDocument/2006/bibliography"/>
   </ds:schemaRefs>

</xml_diff>